<commit_message>
Add Surat Serah Terima
</commit_message>
<xml_diff>
--- a/surat/surat serah terima data.docx
+++ b/surat/surat serah terima data.docx
@@ -53,7 +53,39 @@
           <w:sz w:val="24"/>
           <w:szCs w:val="24"/>
         </w:rPr>
-        <w:t xml:space="preserve">Pada hari ini Jumat tanggal 20 </w:t>
+        <w:t xml:space="preserve">Pada hari ini </w:t>
+      </w:r>
+      <w:r>
+        <w:rPr>
+          <w:rFonts w:ascii="Times New Roman" w:hAnsi="Times New Roman" w:cs="Times New Roman"/>
+          <w:sz w:val="24"/>
+          <w:szCs w:val="24"/>
+        </w:rPr>
+        <w:t>Senin</w:t>
+      </w:r>
+      <w:r>
+        <w:rPr>
+          <w:rFonts w:ascii="Times New Roman" w:hAnsi="Times New Roman" w:cs="Times New Roman"/>
+          <w:sz w:val="24"/>
+          <w:szCs w:val="24"/>
+        </w:rPr>
+        <w:t xml:space="preserve"> tanggal 2</w:t>
+      </w:r>
+      <w:r>
+        <w:rPr>
+          <w:rFonts w:ascii="Times New Roman" w:hAnsi="Times New Roman" w:cs="Times New Roman"/>
+          <w:sz w:val="24"/>
+          <w:szCs w:val="24"/>
+        </w:rPr>
+        <w:t>3</w:t>
+      </w:r>
+      <w:r>
+        <w:rPr>
+          <w:rFonts w:ascii="Times New Roman" w:hAnsi="Times New Roman" w:cs="Times New Roman"/>
+          <w:sz w:val="24"/>
+          <w:szCs w:val="24"/>
+        </w:rPr>
+        <w:t xml:space="preserve"> </w:t>
       </w:r>
       <w:r>
         <w:rPr>
@@ -207,15 +239,7 @@
           <w:szCs w:val="24"/>
         </w:rPr>
         <w:tab/>
-        <w:t xml:space="preserve">: </w:t>
-      </w:r>
-      <w:r>
-        <w:rPr>
-          <w:rFonts w:ascii="Times New Roman" w:hAnsi="Times New Roman" w:cs="Times New Roman"/>
-          <w:sz w:val="24"/>
-          <w:szCs w:val="24"/>
-        </w:rPr>
-        <w:t>I Gede Indra Kesuma</w:t>
+        <w:t>: I Gede Indra Kesuma</w:t>
       </w:r>
     </w:p>
     <w:p>
@@ -530,16 +554,33 @@
         <w:tc>
           <w:tcPr>
             <w:tcW w:w="4315" w:type="dxa"/>
+            <w:vAlign w:val="center"/>
           </w:tcPr>
           <w:p>
             <w:pPr>
-              <w:jc w:val="both"/>
-              <w:rPr>
-                <w:rFonts w:ascii="Times New Roman" w:hAnsi="Times New Roman" w:cs="Times New Roman"/>
-                <w:sz w:val="24"/>
-                <w:szCs w:val="24"/>
-              </w:rPr>
-            </w:pPr>
+              <w:rPr>
+                <w:rFonts w:ascii="Times New Roman" w:hAnsi="Times New Roman" w:cs="Times New Roman"/>
+                <w:b/>
+                <w:bCs/>
+                <w:color w:val="000000" w:themeColor="text1"/>
+                <w:sz w:val="24"/>
+                <w:szCs w:val="24"/>
+              </w:rPr>
+            </w:pPr>
+            <w:hyperlink r:id="rId5" w:tgtFrame="_blank" w:history="1">
+              <w:r>
+                <w:rPr>
+                  <w:rStyle w:val="Hyperlink"/>
+                  <w:rFonts w:ascii="Times New Roman" w:hAnsi="Times New Roman" w:cs="Times New Roman"/>
+                  <w:b/>
+                  <w:bCs/>
+                  <w:color w:val="000000" w:themeColor="text1"/>
+                  <w:u w:val="none"/>
+                  <w:shd w:val="clear" w:color="auto" w:fill="FFFFFF"/>
+                </w:rPr>
+                <w:t>https://bit.ly/WebsitePusaka</w:t>
+              </w:r>
+            </w:hyperlink>
           </w:p>
         </w:tc>
       </w:tr>
@@ -595,24 +636,74 @@
                 <w:sz w:val="24"/>
                 <w:szCs w:val="24"/>
               </w:rPr>
-              <w:t xml:space="preserve"> </w:t>
-            </w:r>
-            <w:r>
-              <w:rPr>
-                <w:rFonts w:ascii="Times New Roman" w:hAnsi="Times New Roman" w:cs="Times New Roman"/>
-                <w:sz w:val="24"/>
-                <w:szCs w:val="24"/>
-              </w:rPr>
-              <w:t>e-library “PUSAKA”</w:t>
+              <w:t xml:space="preserve"> e-library “PUSAKA”</w:t>
             </w:r>
           </w:p>
         </w:tc>
         <w:tc>
           <w:tcPr>
             <w:tcW w:w="4315" w:type="dxa"/>
+            <w:vAlign w:val="center"/>
           </w:tcPr>
           <w:p>
             <w:pPr>
+              <w:rPr>
+                <w:rFonts w:ascii="Times New Roman" w:hAnsi="Times New Roman" w:cs="Times New Roman"/>
+                <w:b/>
+                <w:bCs/>
+                <w:color w:val="000000" w:themeColor="text1"/>
+                <w:sz w:val="24"/>
+                <w:szCs w:val="24"/>
+              </w:rPr>
+            </w:pPr>
+            <w:hyperlink r:id="rId6" w:tgtFrame="_blank" w:history="1">
+              <w:r>
+                <w:rPr>
+                  <w:rStyle w:val="Hyperlink"/>
+                  <w:rFonts w:ascii="Times New Roman" w:hAnsi="Times New Roman" w:cs="Times New Roman"/>
+                  <w:b/>
+                  <w:bCs/>
+                  <w:color w:val="000000" w:themeColor="text1"/>
+                  <w:u w:val="none"/>
+                  <w:shd w:val="clear" w:color="auto" w:fill="FFFFFF"/>
+                </w:rPr>
+                <w:t>https://bit.ly/GuidebookPusaka</w:t>
+              </w:r>
+            </w:hyperlink>
+          </w:p>
+        </w:tc>
+      </w:tr>
+      <w:tr>
+        <w:tc>
+          <w:tcPr>
+            <w:tcW w:w="625" w:type="dxa"/>
+            <w:vAlign w:val="center"/>
+          </w:tcPr>
+          <w:p>
+            <w:pPr>
+              <w:jc w:val="center"/>
+              <w:rPr>
+                <w:rFonts w:ascii="Times New Roman" w:hAnsi="Times New Roman" w:cs="Times New Roman"/>
+                <w:sz w:val="24"/>
+                <w:szCs w:val="24"/>
+              </w:rPr>
+            </w:pPr>
+            <w:r>
+              <w:rPr>
+                <w:rFonts w:ascii="Times New Roman" w:hAnsi="Times New Roman" w:cs="Times New Roman"/>
+                <w:sz w:val="24"/>
+                <w:szCs w:val="24"/>
+              </w:rPr>
+              <w:t>3</w:t>
+            </w:r>
+          </w:p>
+        </w:tc>
+        <w:tc>
+          <w:tcPr>
+            <w:tcW w:w="4410" w:type="dxa"/>
+          </w:tcPr>
+          <w:p>
+            <w:pPr>
               <w:jc w:val="both"/>
               <w:rPr>
                 <w:rFonts w:ascii="Times New Roman" w:hAnsi="Times New Roman" w:cs="Times New Roman"/>
@@ -620,6 +711,62 @@
                 <w:szCs w:val="24"/>
               </w:rPr>
             </w:pPr>
+            <w:r>
+              <w:rPr>
+                <w:rFonts w:ascii="Times New Roman" w:hAnsi="Times New Roman" w:cs="Times New Roman"/>
+                <w:sz w:val="24"/>
+                <w:szCs w:val="24"/>
+              </w:rPr>
+              <w:t xml:space="preserve">Dokumen file </w:t>
+            </w:r>
+            <w:r>
+              <w:rPr>
+                <w:rFonts w:ascii="Times New Roman" w:hAnsi="Times New Roman" w:cs="Times New Roman"/>
+                <w:sz w:val="24"/>
+                <w:szCs w:val="24"/>
+              </w:rPr>
+              <w:t>guideline</w:t>
+            </w:r>
+            <w:r>
+              <w:rPr>
+                <w:rFonts w:ascii="Times New Roman" w:hAnsi="Times New Roman" w:cs="Times New Roman"/>
+                <w:sz w:val="24"/>
+                <w:szCs w:val="24"/>
+              </w:rPr>
+              <w:t xml:space="preserve"> logo e-library “PUSAKA”</w:t>
+            </w:r>
+          </w:p>
+        </w:tc>
+        <w:tc>
+          <w:tcPr>
+            <w:tcW w:w="4315" w:type="dxa"/>
+            <w:vAlign w:val="center"/>
+          </w:tcPr>
+          <w:p>
+            <w:pPr>
+              <w:rPr>
+                <w:rFonts w:ascii="Times New Roman" w:hAnsi="Times New Roman" w:cs="Times New Roman"/>
+                <w:b/>
+                <w:bCs/>
+                <w:color w:val="000000" w:themeColor="text1"/>
+                <w:sz w:val="24"/>
+                <w:szCs w:val="24"/>
+              </w:rPr>
+            </w:pPr>
+            <w:hyperlink r:id="rId7" w:tgtFrame="_blank" w:history="1">
+              <w:r>
+                <w:rPr>
+                  <w:rStyle w:val="Hyperlink"/>
+                  <w:rFonts w:ascii="Times New Roman" w:hAnsi="Times New Roman" w:cs="Times New Roman"/>
+                  <w:b/>
+                  <w:bCs/>
+                  <w:color w:val="000000" w:themeColor="text1"/>
+                  <w:u w:val="none"/>
+                  <w:shd w:val="clear" w:color="auto" w:fill="FFFFFF"/>
+                </w:rPr>
+                <w:t>https://bit.ly/LogoPusaka</w:t>
+              </w:r>
+            </w:hyperlink>
           </w:p>
         </w:tc>
       </w:tr>
@@ -915,23 +1062,7 @@
                 <w:sz w:val="24"/>
                 <w:szCs w:val="24"/>
               </w:rPr>
-              <w:t>(</w:t>
-            </w:r>
-            <w:r>
-              <w:rPr>
-                <w:rFonts w:ascii="Times New Roman" w:hAnsi="Times New Roman" w:cs="Times New Roman"/>
-                <w:sz w:val="24"/>
-                <w:szCs w:val="24"/>
-              </w:rPr>
-              <w:t>I Gede Indra Kesuma</w:t>
-            </w:r>
-            <w:r>
-              <w:rPr>
-                <w:rFonts w:ascii="Times New Roman" w:hAnsi="Times New Roman" w:cs="Times New Roman"/>
-                <w:sz w:val="24"/>
-                <w:szCs w:val="24"/>
-              </w:rPr>
-              <w:t>)</w:t>
+              <w:t>(I Gede Indra Kesuma)</w:t>
             </w:r>
           </w:p>
         </w:tc>
@@ -1510,6 +1641,18 @@
       </w:tblBorders>
     </w:tblPr>
   </w:style>
+  <w:style w:type="character" w:styleId="Hyperlink">
+    <w:name w:val="Hyperlink"/>
+    <w:basedOn w:val="DefaultParagraphFont"/>
+    <w:uiPriority w:val="99"/>
+    <w:semiHidden/>
+    <w:unhideWhenUsed/>
+    <w:rsid w:val="00747976"/>
+    <w:rPr>
+      <w:color w:val="0000FF"/>
+      <w:u w:val="single"/>
+    </w:rPr>
+  </w:style>
 </w:styles>
 </file>
 

</xml_diff>